<commit_message>
Committing li wei portion for report
</commit_message>
<xml_diff>
--- a/Documents/IPA report.docx
+++ b/Documents/IPA report.docx
@@ -229,8 +229,7 @@
           <w:szCs w:val="32"/>
           <w:shd w:val="clear" w:color="auto" w:fill="FFFFFF"/>
         </w:rPr>
-        <w:br/>
-        <w:t>LIM LI WEI</w:t>
+        <w:t xml:space="preserve"> (</w:t>
       </w:r>
       <w:r>
         <w:rPr>
@@ -240,8 +239,99 @@
           <w:szCs w:val="32"/>
           <w:shd w:val="clear" w:color="auto" w:fill="FFFFFF"/>
         </w:rPr>
+        <w:t>A0195353Y</w:t>
+      </w:r>
+      <w:r>
+        <w:rPr>
+          <w:rFonts w:ascii="Segoe UI" w:hAnsi="Segoe UI" w:cs="Segoe UI"/>
+          <w:color w:val="24292E"/>
+          <w:sz w:val="32"/>
+          <w:szCs w:val="32"/>
+          <w:shd w:val="clear" w:color="auto" w:fill="FFFFFF"/>
+        </w:rPr>
+        <w:t>)</w:t>
+      </w:r>
+      <w:r>
+        <w:rPr>
+          <w:rFonts w:ascii="Segoe UI" w:hAnsi="Segoe UI" w:cs="Segoe UI"/>
+          <w:color w:val="24292E"/>
+          <w:sz w:val="32"/>
+          <w:szCs w:val="32"/>
+          <w:shd w:val="clear" w:color="auto" w:fill="FFFFFF"/>
+        </w:rPr>
+        <w:br/>
+        <w:t>LIM LI WEI</w:t>
+      </w:r>
+      <w:r>
+        <w:rPr>
+          <w:rFonts w:ascii="Segoe UI" w:hAnsi="Segoe UI" w:cs="Segoe UI"/>
+          <w:color w:val="24292E"/>
+          <w:sz w:val="32"/>
+          <w:szCs w:val="32"/>
+          <w:shd w:val="clear" w:color="auto" w:fill="FFFFFF"/>
+        </w:rPr>
+        <w:t xml:space="preserve"> (</w:t>
+      </w:r>
+      <w:r>
+        <w:rPr>
+          <w:rFonts w:ascii="Segoe UI" w:hAnsi="Segoe UI" w:cs="Segoe UI"/>
+          <w:color w:val="24292E"/>
+          <w:sz w:val="32"/>
+          <w:szCs w:val="32"/>
+          <w:shd w:val="clear" w:color="auto" w:fill="FFFFFF"/>
+        </w:rPr>
+        <w:t>A0087855L</w:t>
+      </w:r>
+      <w:r>
+        <w:rPr>
+          <w:rFonts w:ascii="Segoe UI" w:hAnsi="Segoe UI" w:cs="Segoe UI"/>
+          <w:color w:val="24292E"/>
+          <w:sz w:val="32"/>
+          <w:szCs w:val="32"/>
+          <w:shd w:val="clear" w:color="auto" w:fill="FFFFFF"/>
+        </w:rPr>
+        <w:t>)</w:t>
+      </w:r>
+      <w:r>
+        <w:rPr>
+          <w:rFonts w:ascii="Segoe UI" w:hAnsi="Segoe UI" w:cs="Segoe UI"/>
+          <w:color w:val="24292E"/>
+          <w:sz w:val="32"/>
+          <w:szCs w:val="32"/>
+          <w:shd w:val="clear" w:color="auto" w:fill="FFFFFF"/>
+        </w:rPr>
         <w:br/>
         <w:t>PREM S/O PIRAPALA CHANDRAN</w:t>
+      </w:r>
+      <w:r>
+        <w:rPr>
+          <w:rFonts w:ascii="Segoe UI" w:hAnsi="Segoe UI" w:cs="Segoe UI"/>
+          <w:color w:val="24292E"/>
+          <w:sz w:val="32"/>
+          <w:szCs w:val="32"/>
+          <w:shd w:val="clear" w:color="auto" w:fill="FFFFFF"/>
+        </w:rPr>
+        <w:t xml:space="preserve"> (</w:t>
+      </w:r>
+      <w:r>
+        <w:rPr>
+          <w:rFonts w:ascii="Segoe UI" w:hAnsi="Segoe UI" w:cs="Segoe UI"/>
+          <w:color w:val="24292E"/>
+          <w:sz w:val="32"/>
+          <w:szCs w:val="32"/>
+          <w:shd w:val="clear" w:color="auto" w:fill="FFFFFF"/>
+        </w:rPr>
+        <w:t>A0195324A</w:t>
+      </w:r>
+      <w:r>
+        <w:rPr>
+          <w:rFonts w:ascii="Segoe UI" w:hAnsi="Segoe UI" w:cs="Segoe UI"/>
+          <w:color w:val="24292E"/>
+          <w:sz w:val="32"/>
+          <w:szCs w:val="32"/>
+          <w:shd w:val="clear" w:color="auto" w:fill="FFFFFF"/>
+        </w:rPr>
+        <w:t>)</w:t>
       </w:r>
     </w:p>
     <w:p>
@@ -745,7 +835,6 @@
         </w:rPr>
         <w:br/>
       </w:r>
-      <w:proofErr w:type="spellStart"/>
       <w:r>
         <w:rPr>
           <w:rFonts w:ascii="Arial" w:hAnsi="Arial" w:cs="Arial"/>
@@ -753,9 +842,8 @@
           <w:sz w:val="22"/>
           <w:szCs w:val="22"/>
         </w:rPr>
-        <w:t>Img</w:t>
-      </w:r>
-      <w:proofErr w:type="spellEnd"/>
+        <w:t>Retrieved from</w:t>
+      </w:r>
       <w:r>
         <w:rPr>
           <w:rFonts w:ascii="Arial" w:hAnsi="Arial" w:cs="Arial"/>
@@ -763,7 +851,7 @@
           <w:sz w:val="22"/>
           <w:szCs w:val="22"/>
         </w:rPr>
-        <w:t xml:space="preserve"> Source : </w:t>
+        <w:t xml:space="preserve">: </w:t>
       </w:r>
       <w:hyperlink r:id="rId11" w:history="1">
         <w:r>
@@ -8808,10 +8896,28 @@
       <w:r>
         <w:rPr>
           <w:rFonts w:ascii="Arial" w:hAnsi="Arial" w:cs="Arial"/>
-          <w:sz w:val="24"/>
-          <w:szCs w:val="24"/>
-        </w:rPr>
-        <w:t xml:space="preserve">Individual report (Prem s/o </w:t>
+          <w:b/>
+          <w:bCs/>
+          <w:sz w:val="24"/>
+          <w:szCs w:val="24"/>
+        </w:rPr>
+        <w:t>Name</w:t>
+      </w:r>
+      <w:r>
+        <w:rPr>
+          <w:rFonts w:ascii="Arial" w:hAnsi="Arial" w:cs="Arial"/>
+          <w:sz w:val="24"/>
+          <w:szCs w:val="24"/>
+        </w:rPr>
+        <w:t xml:space="preserve">: </w:t>
+      </w:r>
+      <w:r>
+        <w:rPr>
+          <w:rFonts w:ascii="Arial" w:hAnsi="Arial" w:cs="Arial"/>
+          <w:sz w:val="24"/>
+          <w:szCs w:val="24"/>
+        </w:rPr>
+        <w:t xml:space="preserve">Prem s/o </w:t>
       </w:r>
       <w:proofErr w:type="spellStart"/>
       <w:r>
@@ -8829,7 +8935,7 @@
           <w:sz w:val="24"/>
           <w:szCs w:val="24"/>
         </w:rPr>
-        <w:t xml:space="preserve"> Chandran)</w:t>
+        <w:t xml:space="preserve"> Chandran</w:t>
       </w:r>
     </w:p>
     <w:p>
@@ -9290,7 +9396,7 @@
                   <wp:extent cx="2335237" cy="1267745"/>
                   <wp:effectExtent l="0" t="0" r="8255" b="8890"/>
                   <wp:docPr id="14" name="Picture 14">
-                    <a:hlinkClick xmlns:a="http://schemas.openxmlformats.org/drawingml/2006/main" r:id="rId29"/>
+                    <a:hlinkClick xmlns:a="http://schemas.openxmlformats.org/drawingml/2006/main" r:id="rId25"/>
                   </wp:docPr>
                   <wp:cNvGraphicFramePr>
                     <a:graphicFrameLocks xmlns:a="http://schemas.openxmlformats.org/drawingml/2006/main" noChangeAspect="1"/>
@@ -9300,7 +9406,7 @@
                       <pic:pic xmlns:pic="http://schemas.openxmlformats.org/drawingml/2006/picture">
                         <pic:nvPicPr>
                           <pic:cNvPr id="6" name="Picture 6">
-                            <a:hlinkClick r:id="rId13"/>
+                            <a:hlinkClick r:id="rId33"/>
                           </pic:cNvPr>
                           <pic:cNvPicPr/>
                         </pic:nvPicPr>
@@ -9349,7 +9455,7 @@
                   <wp:extent cx="2290236" cy="1275285"/>
                   <wp:effectExtent l="0" t="0" r="0" b="1270"/>
                   <wp:docPr id="15" name="Picture 15">
-                    <a:hlinkClick xmlns:a="http://schemas.openxmlformats.org/drawingml/2006/main" r:id="rId26"/>
+                    <a:hlinkClick xmlns:a="http://schemas.openxmlformats.org/drawingml/2006/main" r:id="rId11"/>
                   </wp:docPr>
                   <wp:cNvGraphicFramePr>
                     <a:graphicFrameLocks xmlns:a="http://schemas.openxmlformats.org/drawingml/2006/main" noChangeAspect="1"/>
@@ -9359,7 +9465,7 @@
                       <pic:pic xmlns:pic="http://schemas.openxmlformats.org/drawingml/2006/picture">
                         <pic:nvPicPr>
                           <pic:cNvPr id="5" name="Picture 5">
-                            <a:hlinkClick r:id="rId26"/>
+                            <a:hlinkClick r:id="rId13"/>
                           </pic:cNvPr>
                           <pic:cNvPicPr/>
                         </pic:nvPicPr>
@@ -9525,19 +9631,6 @@
     </w:p>
     <w:p>
       <w:pPr>
-        <w:spacing w:before="320" w:after="80" w:line="240" w:lineRule="auto"/>
-        <w:outlineLvl w:val="2"/>
-        <w:rPr>
-          <w:rFonts w:ascii="Arial" w:eastAsia="Times New Roman" w:hAnsi="Arial" w:cs="Arial"/>
-          <w:color w:val="434343"/>
-          <w:sz w:val="28"/>
-          <w:szCs w:val="28"/>
-          <w:lang w:eastAsia="en-SG"/>
-        </w:rPr>
-      </w:pPr>
-    </w:p>
-    <w:p>
-      <w:pPr>
         <w:spacing w:line="360" w:lineRule="auto"/>
         <w:rPr>
           <w:rFonts w:ascii="Arial" w:hAnsi="Arial" w:cs="Arial"/>
@@ -9580,34 +9673,6 @@
           <w:szCs w:val="24"/>
         </w:rPr>
         <w:t>, Tommy</w:t>
-      </w:r>
-    </w:p>
-    <w:p>
-      <w:pPr>
-        <w:spacing w:line="360" w:lineRule="auto"/>
-        <w:rPr>
-          <w:rFonts w:ascii="Arial" w:hAnsi="Arial" w:cs="Arial"/>
-          <w:sz w:val="24"/>
-          <w:szCs w:val="24"/>
-        </w:rPr>
-      </w:pPr>
-      <w:r>
-        <w:rPr>
-          <w:rFonts w:ascii="Arial" w:hAnsi="Arial" w:cs="Arial"/>
-          <w:b/>
-          <w:bCs/>
-          <w:sz w:val="24"/>
-          <w:szCs w:val="24"/>
-        </w:rPr>
-        <w:t>Student ID</w:t>
-      </w:r>
-      <w:r>
-        <w:rPr>
-          <w:rFonts w:ascii="Arial" w:hAnsi="Arial" w:cs="Arial"/>
-          <w:sz w:val="24"/>
-          <w:szCs w:val="24"/>
-        </w:rPr>
-        <w:t>: A0195353Y</w:t>
       </w:r>
     </w:p>
     <w:p>
@@ -9888,26 +9953,6 @@
     </w:p>
     <w:p>
       <w:pPr>
-        <w:spacing w:line="360" w:lineRule="auto"/>
-        <w:rPr>
-          <w:rFonts w:ascii="Arial" w:hAnsi="Arial" w:cs="Arial"/>
-          <w:sz w:val="24"/>
-          <w:szCs w:val="24"/>
-        </w:rPr>
-      </w:pPr>
-    </w:p>
-    <w:p>
-      <w:pPr>
-        <w:spacing w:line="360" w:lineRule="auto"/>
-        <w:rPr>
-          <w:rFonts w:ascii="Arial" w:hAnsi="Arial" w:cs="Arial"/>
-          <w:sz w:val="24"/>
-          <w:szCs w:val="24"/>
-        </w:rPr>
-      </w:pPr>
-    </w:p>
-    <w:p>
-      <w:pPr>
         <w:pStyle w:val="Heading1"/>
         <w:spacing w:line="360" w:lineRule="auto"/>
         <w:rPr>
@@ -9922,62 +9967,70 @@
           <w:sz w:val="24"/>
           <w:szCs w:val="24"/>
         </w:rPr>
+        <w:t>How you can apply the knowledge and skills in other situations</w:t>
+      </w:r>
+    </w:p>
+    <w:p>
+      <w:pPr>
+        <w:spacing w:line="360" w:lineRule="auto"/>
+        <w:rPr>
+          <w:rFonts w:ascii="Arial" w:hAnsi="Arial" w:cs="Arial"/>
+          <w:sz w:val="24"/>
+          <w:szCs w:val="24"/>
+        </w:rPr>
+      </w:pPr>
+      <w:r>
+        <w:rPr>
+          <w:rFonts w:ascii="Arial" w:hAnsi="Arial" w:cs="Arial"/>
+          <w:sz w:val="24"/>
+          <w:szCs w:val="24"/>
+        </w:rPr>
+        <w:t xml:space="preserve">As the main skills </w:t>
+      </w:r>
+      <w:proofErr w:type="gramStart"/>
+      <w:r>
+        <w:rPr>
+          <w:rFonts w:ascii="Arial" w:hAnsi="Arial" w:cs="Arial"/>
+          <w:sz w:val="24"/>
+          <w:szCs w:val="24"/>
+        </w:rPr>
+        <w:t>I’ve</w:t>
+      </w:r>
+      <w:proofErr w:type="gramEnd"/>
+      <w:r>
+        <w:rPr>
+          <w:rFonts w:ascii="Arial" w:hAnsi="Arial" w:cs="Arial"/>
+          <w:sz w:val="24"/>
+          <w:szCs w:val="24"/>
+        </w:rPr>
+        <w:t xml:space="preserve"> picked up focuses on RPA and </w:t>
+      </w:r>
+      <w:proofErr w:type="spellStart"/>
+      <w:r>
+        <w:rPr>
+          <w:rFonts w:ascii="Arial" w:hAnsi="Arial" w:cs="Arial"/>
+          <w:sz w:val="24"/>
+          <w:szCs w:val="24"/>
+        </w:rPr>
+        <w:t>dialogflow</w:t>
+      </w:r>
+      <w:proofErr w:type="spellEnd"/>
+      <w:r>
+        <w:rPr>
+          <w:rFonts w:ascii="Arial" w:hAnsi="Arial" w:cs="Arial"/>
+          <w:sz w:val="24"/>
+          <w:szCs w:val="24"/>
+        </w:rPr>
+        <w:t xml:space="preserve">, I feel each of these can be applied easily for different types of job functions. For instance, at my company, there is a strong need to generate reports on a daily, weekly and monthly basis and have those reports transferred to a shared drive so that the respective </w:t>
+      </w:r>
+      <w:r>
+        <w:rPr>
+          <w:rFonts w:ascii="Arial" w:hAnsi="Arial" w:cs="Arial"/>
+          <w:sz w:val="24"/>
+          <w:szCs w:val="24"/>
+        </w:rPr>
         <w:lastRenderedPageBreak/>
-        <w:t>How you can apply the knowledge and skills in other situations</w:t>
-      </w:r>
-    </w:p>
-    <w:p>
-      <w:pPr>
-        <w:spacing w:line="360" w:lineRule="auto"/>
-        <w:rPr>
-          <w:rFonts w:ascii="Arial" w:hAnsi="Arial" w:cs="Arial"/>
-          <w:sz w:val="24"/>
-          <w:szCs w:val="24"/>
-        </w:rPr>
-      </w:pPr>
-      <w:r>
-        <w:rPr>
-          <w:rFonts w:ascii="Arial" w:hAnsi="Arial" w:cs="Arial"/>
-          <w:sz w:val="24"/>
-          <w:szCs w:val="24"/>
-        </w:rPr>
-        <w:t xml:space="preserve">As the main skills </w:t>
-      </w:r>
-      <w:proofErr w:type="gramStart"/>
-      <w:r>
-        <w:rPr>
-          <w:rFonts w:ascii="Arial" w:hAnsi="Arial" w:cs="Arial"/>
-          <w:sz w:val="24"/>
-          <w:szCs w:val="24"/>
-        </w:rPr>
-        <w:t>I’ve</w:t>
-      </w:r>
-      <w:proofErr w:type="gramEnd"/>
-      <w:r>
-        <w:rPr>
-          <w:rFonts w:ascii="Arial" w:hAnsi="Arial" w:cs="Arial"/>
-          <w:sz w:val="24"/>
-          <w:szCs w:val="24"/>
-        </w:rPr>
-        <w:t xml:space="preserve"> picked up focuses on RPA and </w:t>
-      </w:r>
-      <w:proofErr w:type="spellStart"/>
-      <w:r>
-        <w:rPr>
-          <w:rFonts w:ascii="Arial" w:hAnsi="Arial" w:cs="Arial"/>
-          <w:sz w:val="24"/>
-          <w:szCs w:val="24"/>
-        </w:rPr>
-        <w:t>dialogflow</w:t>
-      </w:r>
-      <w:proofErr w:type="spellEnd"/>
-      <w:r>
-        <w:rPr>
-          <w:rFonts w:ascii="Arial" w:hAnsi="Arial" w:cs="Arial"/>
-          <w:sz w:val="24"/>
-          <w:szCs w:val="24"/>
-        </w:rPr>
-        <w:t xml:space="preserve">, I feel each of these can be applied easily for different types of job functions. For instance, at my company, there is a strong need to generate reports on a daily, weekly and monthly basis and have those reports transferred to a shared drive so that the respective employees can review them. The RPA skills I have picked up are highly practical for this scenario and can save them a great deal of time from having to manually generate such reports and drag into a shared drive folder. </w:t>
+        <w:t xml:space="preserve">employees can review them. The RPA skills I have picked up are highly practical for this scenario and can save them a great deal of time from having to manually generate such reports and drag into a shared drive folder. </w:t>
       </w:r>
     </w:p>
     <w:p>
@@ -10111,6 +10164,425 @@
       <w:pPr>
         <w:pStyle w:val="Heading3"/>
       </w:pPr>
+    </w:p>
+    <w:p>
+      <w:pPr>
+        <w:pStyle w:val="Heading3"/>
+      </w:pPr>
+    </w:p>
+    <w:p>
+      <w:pPr>
+        <w:pStyle w:val="Heading3"/>
+      </w:pPr>
+    </w:p>
+    <w:p>
+      <w:pPr>
+        <w:pStyle w:val="Heading3"/>
+      </w:pPr>
+    </w:p>
+    <w:p>
+      <w:pPr>
+        <w:pStyle w:val="Heading3"/>
+      </w:pPr>
+    </w:p>
+    <w:p>
+      <w:pPr>
+        <w:pStyle w:val="Heading3"/>
+      </w:pPr>
+    </w:p>
+    <w:p>
+      <w:pPr>
+        <w:pStyle w:val="Heading3"/>
+      </w:pPr>
+    </w:p>
+    <w:p>
+      <w:pPr>
+        <w:pStyle w:val="Heading3"/>
+      </w:pPr>
+    </w:p>
+    <w:p>
+      <w:pPr>
+        <w:pStyle w:val="Heading3"/>
+      </w:pPr>
+    </w:p>
+    <w:p>
+      <w:pPr>
+        <w:pStyle w:val="Heading3"/>
+      </w:pPr>
+    </w:p>
+    <w:p>
+      <w:pPr>
+        <w:pStyle w:val="Heading3"/>
+      </w:pPr>
+    </w:p>
+    <w:p>
+      <w:pPr>
+        <w:pStyle w:val="Heading3"/>
+      </w:pPr>
+    </w:p>
+    <w:p>
+      <w:pPr>
+        <w:spacing w:line="360" w:lineRule="auto"/>
+        <w:rPr>
+          <w:rFonts w:ascii="Arial" w:hAnsi="Arial" w:cs="Arial"/>
+          <w:sz w:val="24"/>
+          <w:szCs w:val="24"/>
+        </w:rPr>
+      </w:pPr>
+      <w:r>
+        <w:rPr>
+          <w:rFonts w:ascii="Arial" w:hAnsi="Arial" w:cs="Arial"/>
+          <w:b/>
+          <w:bCs/>
+          <w:sz w:val="24"/>
+          <w:szCs w:val="24"/>
+        </w:rPr>
+        <w:lastRenderedPageBreak/>
+        <w:t>Name</w:t>
+      </w:r>
+      <w:r>
+        <w:rPr>
+          <w:rFonts w:ascii="Arial" w:hAnsi="Arial" w:cs="Arial"/>
+          <w:sz w:val="24"/>
+          <w:szCs w:val="24"/>
+        </w:rPr>
+        <w:t>: Lim Li Wei</w:t>
+      </w:r>
+    </w:p>
+    <w:p>
+      <w:pPr>
+        <w:spacing w:line="360" w:lineRule="auto"/>
+        <w:rPr>
+          <w:rFonts w:ascii="Arial" w:hAnsi="Arial" w:cs="Arial"/>
+          <w:sz w:val="24"/>
+          <w:szCs w:val="24"/>
+        </w:rPr>
+      </w:pPr>
+    </w:p>
+    <w:p>
+      <w:pPr>
+        <w:spacing w:line="360" w:lineRule="auto"/>
+        <w:rPr>
+          <w:rFonts w:ascii="Arial" w:hAnsi="Arial" w:cs="Arial"/>
+          <w:sz w:val="24"/>
+          <w:szCs w:val="24"/>
+        </w:rPr>
+      </w:pPr>
+      <w:r>
+        <w:rPr>
+          <w:rFonts w:ascii="Arial" w:hAnsi="Arial" w:cs="Arial"/>
+          <w:sz w:val="24"/>
+          <w:szCs w:val="24"/>
+        </w:rPr>
+        <w:t xml:space="preserve">For this project, as I am the most familiar with RPA related software in the group, I took up the role of implementing the RPA part, which will go into </w:t>
+      </w:r>
+      <w:proofErr w:type="spellStart"/>
+      <w:r>
+        <w:rPr>
+          <w:rFonts w:ascii="Arial" w:hAnsi="Arial" w:cs="Arial"/>
+          <w:sz w:val="24"/>
+          <w:szCs w:val="24"/>
+        </w:rPr>
+        <w:t>AirBnB</w:t>
+      </w:r>
+      <w:proofErr w:type="spellEnd"/>
+      <w:r>
+        <w:rPr>
+          <w:rFonts w:ascii="Arial" w:hAnsi="Arial" w:cs="Arial"/>
+          <w:sz w:val="24"/>
+          <w:szCs w:val="24"/>
+        </w:rPr>
+        <w:t xml:space="preserve"> to enter detail and return the values. In this project, I have utilized </w:t>
+      </w:r>
+      <w:proofErr w:type="spellStart"/>
+      <w:r>
+        <w:rPr>
+          <w:rFonts w:ascii="Arial" w:hAnsi="Arial" w:cs="Arial"/>
+          <w:sz w:val="24"/>
+          <w:szCs w:val="24"/>
+        </w:rPr>
+        <w:t>TagUI</w:t>
+      </w:r>
+      <w:proofErr w:type="spellEnd"/>
+      <w:r>
+        <w:rPr>
+          <w:rFonts w:ascii="Arial" w:hAnsi="Arial" w:cs="Arial"/>
+          <w:sz w:val="24"/>
+          <w:szCs w:val="24"/>
+        </w:rPr>
+        <w:t xml:space="preserve"> for its seamless integration into python scripts, taking in account that we will be using flask to host the script needed to communicate with </w:t>
+      </w:r>
+      <w:proofErr w:type="spellStart"/>
+      <w:r>
+        <w:rPr>
+          <w:rFonts w:ascii="Arial" w:hAnsi="Arial" w:cs="Arial"/>
+          <w:sz w:val="24"/>
+          <w:szCs w:val="24"/>
+        </w:rPr>
+        <w:t>dialogflow</w:t>
+      </w:r>
+      <w:proofErr w:type="spellEnd"/>
+      <w:r>
+        <w:rPr>
+          <w:rFonts w:ascii="Arial" w:hAnsi="Arial" w:cs="Arial"/>
+          <w:sz w:val="24"/>
+          <w:szCs w:val="24"/>
+        </w:rPr>
+        <w:t>. I started with designing the framework for the main RPA script, so that the web designer (Tommy) can easily integrate my script as a library and call them as simple functions for use in the overall project.</w:t>
+      </w:r>
+    </w:p>
+    <w:p>
+      <w:pPr>
+        <w:spacing w:line="360" w:lineRule="auto"/>
+        <w:rPr>
+          <w:rFonts w:ascii="Arial" w:hAnsi="Arial" w:cs="Arial"/>
+          <w:sz w:val="24"/>
+          <w:szCs w:val="24"/>
+        </w:rPr>
+      </w:pPr>
+      <w:r>
+        <w:rPr>
+          <w:rFonts w:ascii="Arial" w:hAnsi="Arial" w:cs="Arial"/>
+          <w:sz w:val="24"/>
+          <w:szCs w:val="24"/>
+        </w:rPr>
+        <w:t xml:space="preserve">Using an array of </w:t>
+      </w:r>
+      <w:proofErr w:type="spellStart"/>
+      <w:r>
+        <w:rPr>
+          <w:rFonts w:ascii="Arial" w:hAnsi="Arial" w:cs="Arial"/>
+          <w:sz w:val="24"/>
+          <w:szCs w:val="24"/>
+        </w:rPr>
+        <w:t>xpath</w:t>
+      </w:r>
+      <w:proofErr w:type="spellEnd"/>
+      <w:r>
+        <w:rPr>
+          <w:rFonts w:ascii="Arial" w:hAnsi="Arial" w:cs="Arial"/>
+          <w:sz w:val="24"/>
+          <w:szCs w:val="24"/>
+        </w:rPr>
+        <w:t xml:space="preserve"> selector operations, I managed to pinpoint all the elements and interact with them, respectively. This started from entering the city name, the dates and the number of people, to exploring the first 5 homestays and extracting their URL, pictures,  description, cost and reviews, and even the map coordinates in </w:t>
+      </w:r>
+      <w:proofErr w:type="spellStart"/>
+      <w:r>
+        <w:rPr>
+          <w:rFonts w:ascii="Arial" w:hAnsi="Arial" w:cs="Arial"/>
+          <w:sz w:val="24"/>
+          <w:szCs w:val="24"/>
+        </w:rPr>
+        <w:t>longtitude</w:t>
+      </w:r>
+      <w:proofErr w:type="spellEnd"/>
+      <w:r>
+        <w:rPr>
+          <w:rFonts w:ascii="Arial" w:hAnsi="Arial" w:cs="Arial"/>
+          <w:sz w:val="24"/>
+          <w:szCs w:val="24"/>
+        </w:rPr>
+        <w:t xml:space="preserve"> and latitude, which will later come useful in the output part.</w:t>
+      </w:r>
+    </w:p>
+    <w:p>
+      <w:pPr>
+        <w:spacing w:line="360" w:lineRule="auto"/>
+        <w:rPr>
+          <w:rFonts w:ascii="Arial" w:hAnsi="Arial" w:cs="Arial"/>
+          <w:sz w:val="24"/>
+          <w:szCs w:val="24"/>
+        </w:rPr>
+      </w:pPr>
+      <w:proofErr w:type="spellStart"/>
+      <w:r>
+        <w:rPr>
+          <w:rFonts w:ascii="Arial" w:hAnsi="Arial" w:cs="Arial"/>
+          <w:sz w:val="24"/>
+          <w:szCs w:val="24"/>
+        </w:rPr>
+        <w:t>TagUI</w:t>
+      </w:r>
+      <w:proofErr w:type="spellEnd"/>
+      <w:r>
+        <w:rPr>
+          <w:rFonts w:ascii="Arial" w:hAnsi="Arial" w:cs="Arial"/>
+          <w:sz w:val="24"/>
+          <w:szCs w:val="24"/>
+        </w:rPr>
+        <w:t xml:space="preserve"> is not without its limitations. It is not able to identify and utilize complex selectors as easily as </w:t>
+      </w:r>
+      <w:proofErr w:type="spellStart"/>
+      <w:r>
+        <w:rPr>
+          <w:rFonts w:ascii="Arial" w:hAnsi="Arial" w:cs="Arial"/>
+          <w:sz w:val="24"/>
+          <w:szCs w:val="24"/>
+        </w:rPr>
+        <w:t>UIPath</w:t>
+      </w:r>
+      <w:proofErr w:type="spellEnd"/>
+      <w:r>
+        <w:rPr>
+          <w:rFonts w:ascii="Arial" w:hAnsi="Arial" w:cs="Arial"/>
+          <w:sz w:val="24"/>
+          <w:szCs w:val="24"/>
+        </w:rPr>
+        <w:t xml:space="preserve"> can, hence I had to compensate by putting to use the comprehensive knowledge on </w:t>
+      </w:r>
+      <w:proofErr w:type="spellStart"/>
+      <w:r>
+        <w:rPr>
+          <w:rFonts w:ascii="Arial" w:hAnsi="Arial" w:cs="Arial"/>
+          <w:sz w:val="24"/>
+          <w:szCs w:val="24"/>
+        </w:rPr>
+        <w:t>xpath</w:t>
+      </w:r>
+      <w:proofErr w:type="spellEnd"/>
+      <w:r>
+        <w:rPr>
+          <w:rFonts w:ascii="Arial" w:hAnsi="Arial" w:cs="Arial"/>
+          <w:sz w:val="24"/>
+          <w:szCs w:val="24"/>
+        </w:rPr>
+        <w:t xml:space="preserve"> selector taught in class to ensure that the elements that were used are unique, and are resilient to changes. However much I did, there is still a chance that </w:t>
+      </w:r>
+      <w:proofErr w:type="spellStart"/>
+      <w:r>
+        <w:rPr>
+          <w:rFonts w:ascii="Arial" w:hAnsi="Arial" w:cs="Arial"/>
+          <w:sz w:val="24"/>
+          <w:szCs w:val="24"/>
+        </w:rPr>
+        <w:t>AirBnB</w:t>
+      </w:r>
+      <w:proofErr w:type="spellEnd"/>
+      <w:r>
+        <w:rPr>
+          <w:rFonts w:ascii="Arial" w:hAnsi="Arial" w:cs="Arial"/>
+          <w:sz w:val="24"/>
+          <w:szCs w:val="24"/>
+        </w:rPr>
+        <w:t xml:space="preserve"> changes user interface on whim in production, causing the RPA script to fail. </w:t>
+      </w:r>
+      <w:proofErr w:type="spellStart"/>
+      <w:r>
+        <w:rPr>
+          <w:rFonts w:ascii="Arial" w:hAnsi="Arial" w:cs="Arial"/>
+          <w:sz w:val="24"/>
+          <w:szCs w:val="24"/>
+        </w:rPr>
+        <w:t>AirBnB</w:t>
+      </w:r>
+      <w:proofErr w:type="spellEnd"/>
+      <w:r>
+        <w:rPr>
+          <w:rFonts w:ascii="Arial" w:hAnsi="Arial" w:cs="Arial"/>
+          <w:sz w:val="24"/>
+          <w:szCs w:val="24"/>
+        </w:rPr>
+        <w:t xml:space="preserve"> also introduces a lot of Anti Robot elements, such as captcha for login (which I end up not doing), and at times, has more than 1 combination of possible </w:t>
+      </w:r>
+      <w:proofErr w:type="spellStart"/>
+      <w:r>
+        <w:rPr>
+          <w:rFonts w:ascii="Arial" w:hAnsi="Arial" w:cs="Arial"/>
+          <w:sz w:val="24"/>
+          <w:szCs w:val="24"/>
+        </w:rPr>
+        <w:t>xpath</w:t>
+      </w:r>
+      <w:proofErr w:type="spellEnd"/>
+      <w:r>
+        <w:rPr>
+          <w:rFonts w:ascii="Arial" w:hAnsi="Arial" w:cs="Arial"/>
+          <w:sz w:val="24"/>
+          <w:szCs w:val="24"/>
+        </w:rPr>
+        <w:t xml:space="preserve"> selectors for each element, in which I have to catch and account for all in order for the robot to work correctly. Even as of now, if Airbnb does another overhaul, our RPA script will fail. This highlights one of the disadvantages of RPA.</w:t>
+      </w:r>
+    </w:p>
+    <w:p>
+      <w:pPr>
+        <w:spacing w:line="360" w:lineRule="auto"/>
+        <w:rPr>
+          <w:rFonts w:ascii="Arial" w:hAnsi="Arial" w:cs="Arial"/>
+          <w:sz w:val="24"/>
+          <w:szCs w:val="24"/>
+        </w:rPr>
+      </w:pPr>
+      <w:r>
+        <w:rPr>
+          <w:rFonts w:ascii="Arial" w:hAnsi="Arial" w:cs="Arial"/>
+          <w:sz w:val="24"/>
+          <w:szCs w:val="24"/>
+        </w:rPr>
+        <w:t xml:space="preserve">Comparing this project with my day to day work as </w:t>
+      </w:r>
+      <w:proofErr w:type="gramStart"/>
+      <w:r>
+        <w:rPr>
+          <w:rFonts w:ascii="Arial" w:hAnsi="Arial" w:cs="Arial"/>
+          <w:sz w:val="24"/>
+          <w:szCs w:val="24"/>
+        </w:rPr>
+        <w:t>a</w:t>
+      </w:r>
+      <w:proofErr w:type="gramEnd"/>
+      <w:r>
+        <w:rPr>
+          <w:rFonts w:ascii="Arial" w:hAnsi="Arial" w:cs="Arial"/>
+          <w:sz w:val="24"/>
+          <w:szCs w:val="24"/>
+        </w:rPr>
+        <w:t xml:space="preserve"> RPA consultant, I can feel the similar pain points during the making of this robot, as compared to using Kofax/</w:t>
+      </w:r>
+      <w:proofErr w:type="spellStart"/>
+      <w:r>
+        <w:rPr>
+          <w:rFonts w:ascii="Arial" w:hAnsi="Arial" w:cs="Arial"/>
+          <w:sz w:val="24"/>
+          <w:szCs w:val="24"/>
+        </w:rPr>
+        <w:t>Blueprism</w:t>
+      </w:r>
+      <w:proofErr w:type="spellEnd"/>
+      <w:r>
+        <w:rPr>
+          <w:rFonts w:ascii="Arial" w:hAnsi="Arial" w:cs="Arial"/>
+          <w:sz w:val="24"/>
+          <w:szCs w:val="24"/>
+        </w:rPr>
+        <w:t>. As such, I learnt that traditional RPA tools are fundamentally the same.</w:t>
+      </w:r>
+    </w:p>
+    <w:p>
+      <w:pPr>
+        <w:spacing w:line="360" w:lineRule="auto"/>
+        <w:rPr>
+          <w:rFonts w:ascii="Arial" w:hAnsi="Arial" w:cs="Arial"/>
+          <w:sz w:val="24"/>
+          <w:szCs w:val="24"/>
+        </w:rPr>
+      </w:pPr>
+      <w:r>
+        <w:rPr>
+          <w:rFonts w:ascii="Arial" w:hAnsi="Arial" w:cs="Arial"/>
+          <w:sz w:val="24"/>
+          <w:szCs w:val="24"/>
+        </w:rPr>
+        <w:t xml:space="preserve">Using the knowledge applied in this project, this will help me in my line of work. In RPA, one of the key factors is to choose the best selectors to use for each element, </w:t>
+      </w:r>
+      <w:r>
+        <w:rPr>
+          <w:rFonts w:ascii="Arial" w:hAnsi="Arial" w:cs="Arial"/>
+          <w:sz w:val="24"/>
+          <w:szCs w:val="24"/>
+        </w:rPr>
+        <w:lastRenderedPageBreak/>
+        <w:t>to ensure the robot does not fail given some dynamic condition and stays resilient in production run.</w:t>
+      </w:r>
     </w:p>
     <w:sectPr>
       <w:headerReference w:type="even" r:id="rId63"/>

</xml_diff>